<commit_message>
Depencency inversion example added
</commit_message>
<xml_diff>
--- a/SOLID/SOLID.docx
+++ b/SOLID/SOLID.docx
@@ -571,15 +571,23 @@
     </w:p>
     <w:p>
       <w:r>
-        <w:t xml:space="preserve">Single Responsibility Principle – a class should </w:t>
-      </w:r>
-      <w:proofErr w:type="gramStart"/>
-      <w:r>
-        <w:t>have  a</w:t>
-      </w:r>
-      <w:proofErr w:type="gramEnd"/>
-      <w:r>
-        <w:t xml:space="preserve"> single reason to change.</w:t>
+        <w:t>Single Responsibility Principle – a class should have  a single reason to change.</w:t>
+      </w:r>
+    </w:p>
+    <w:p>
+      <w:r>
+        <w:t>Open close- your app should be open for inheritance, but closed for modification</w:t>
+      </w:r>
+    </w:p>
+    <w:p>
+      <w:r>
+        <w:t>Liskov Substitution – any function that takes as argument a Base class object, should work perfectly fine with a derived class object.</w:t>
+      </w:r>
+    </w:p>
+    <w:p>
+      <w:r>
+        <w:lastRenderedPageBreak/>
+        <w:t xml:space="preserve">Interface segregation : </w:t>
       </w:r>
     </w:p>
     <w:sectPr>

</xml_diff>